<commit_message>
I added codes for files update
</commit_message>
<xml_diff>
--- a/Hello.docx
+++ b/Hello.docx
@@ -33,6 +33,104 @@
         </w:rPr>
         <w:sym w:font="Wingdings" w:char="F04A"/>
       </w:r>
+    </w:p>
+    <w:p>
+      <w:pPr>
+        <w:rPr>
+          <w:lang w:val="en-US"/>
+        </w:rPr>
+      </w:pPr>
+      <w:r>
+        <w:rPr>
+          <w:lang w:val="en-US"/>
+        </w:rPr>
+        <w:t>git init</w:t>
+      </w:r>
+    </w:p>
+    <w:p>
+      <w:pPr>
+        <w:rPr>
+          <w:lang w:val="en-US"/>
+        </w:rPr>
+      </w:pPr>
+      <w:r>
+        <w:rPr>
+          <w:lang w:val="en-US"/>
+        </w:rPr>
+        <w:t>//</w:t>
+      </w:r>
+      <w:r>
+        <w:rPr>
+          <w:lang w:val="en-US"/>
+        </w:rPr>
+        <w:t>git add README.md</w:t>
+      </w:r>
+    </w:p>
+    <w:p>
+      <w:pPr>
+        <w:rPr>
+          <w:lang w:val="en-US"/>
+        </w:rPr>
+      </w:pPr>
+      <w:r>
+        <w:rPr>
+          <w:lang w:val="en-US"/>
+        </w:rPr>
+        <w:t>git commit -m "first commit"</w:t>
+      </w:r>
+    </w:p>
+    <w:p>
+      <w:pPr>
+        <w:rPr>
+          <w:lang w:val="en-US"/>
+        </w:rPr>
+      </w:pPr>
+      <w:r>
+        <w:rPr>
+          <w:lang w:val="en-US"/>
+        </w:rPr>
+        <w:t>git remote add origin https://github.com/Akmal-Verint/GitTest.git</w:t>
+      </w:r>
+    </w:p>
+    <w:p>
+      <w:pPr>
+        <w:rPr>
+          <w:lang w:val="en-US"/>
+        </w:rPr>
+      </w:pPr>
+      <w:r>
+        <w:rPr>
+          <w:lang w:val="en-US"/>
+        </w:rPr>
+        <w:t>git push -u origin master</w:t>
+      </w:r>
+    </w:p>
+    <w:p>
+      <w:pPr>
+        <w:rPr>
+          <w:lang w:val="en-US"/>
+        </w:rPr>
+      </w:pPr>
+    </w:p>
+    <w:p>
+      <w:pPr>
+        <w:rPr>
+          <w:lang w:val="en-US"/>
+        </w:rPr>
+      </w:pPr>
+    </w:p>
+    <w:p>
+      <w:pPr>
+        <w:rPr>
+          <w:lang w:val="en-US"/>
+        </w:rPr>
+      </w:pPr>
+      <w:r>
+        <w:rPr>
+          <w:lang w:val="en-US"/>
+        </w:rPr>
+        <w:t>how to update files local</w:t>
+      </w:r>
       <w:bookmarkStart w:id="0" w:name="_GoBack"/>
       <w:bookmarkEnd w:id="0"/>
     </w:p>
@@ -46,73 +144,34 @@
         <w:rPr>
           <w:lang w:val="en-US"/>
         </w:rPr>
-        <w:t>git init</w:t>
-      </w:r>
-    </w:p>
-    <w:p>
-      <w:pPr>
-        <w:rPr>
-          <w:lang w:val="en-US"/>
-        </w:rPr>
-      </w:pPr>
-      <w:r>
-        <w:rPr>
-          <w:lang w:val="en-US"/>
-        </w:rPr>
-        <w:t>//</w:t>
-      </w:r>
-      <w:r>
-        <w:rPr>
-          <w:lang w:val="en-US"/>
-        </w:rPr>
-        <w:t>git add README.md</w:t>
-      </w:r>
-    </w:p>
-    <w:p>
-      <w:pPr>
-        <w:rPr>
-          <w:lang w:val="en-US"/>
-        </w:rPr>
-      </w:pPr>
-      <w:r>
-        <w:rPr>
-          <w:lang w:val="en-US"/>
-        </w:rPr>
-        <w:t>git commit -m "first commit"</w:t>
-      </w:r>
-    </w:p>
-    <w:p>
-      <w:pPr>
-        <w:rPr>
-          <w:lang w:val="en-US"/>
-        </w:rPr>
-      </w:pPr>
-      <w:r>
-        <w:rPr>
-          <w:lang w:val="en-US"/>
-        </w:rPr>
-        <w:t>git remote add origin https://github.com/Akmal-Verint/GitTest.git</w:t>
-      </w:r>
-    </w:p>
-    <w:p>
-      <w:pPr>
-        <w:rPr>
-          <w:lang w:val="en-US"/>
-        </w:rPr>
-      </w:pPr>
-      <w:r>
-        <w:rPr>
-          <w:lang w:val="en-US"/>
-        </w:rPr>
-        <w:t>git push -u origin master</w:t>
-      </w:r>
-    </w:p>
-    <w:p>
-      <w:pPr>
-        <w:rPr>
-          <w:lang w:val="en-US"/>
-        </w:rPr>
-      </w:pPr>
+        <w:t>git fetch --all</w:t>
+      </w:r>
+    </w:p>
+    <w:p>
+      <w:pPr>
+        <w:rPr>
+          <w:lang w:val="en-US"/>
+        </w:rPr>
+      </w:pPr>
+      <w:r>
+        <w:rPr>
+          <w:lang w:val="en-US"/>
+        </w:rPr>
+        <w:t>git reset --hard origin/master</w:t>
+      </w:r>
+    </w:p>
+    <w:p>
+      <w:pPr>
+        <w:rPr>
+          <w:lang w:val="en-US"/>
+        </w:rPr>
+      </w:pPr>
+      <w:r>
+        <w:rPr>
+          <w:lang w:val="en-US"/>
+        </w:rPr>
+        <w:t>git pull origin master</w:t>
+      </w:r>
     </w:p>
     <w:p>
       <w:pPr>

</xml_diff>